<commit_message>
added final poject propersal
</commit_message>
<xml_diff>
--- a/Structure.docx
+++ b/Structure.docx
@@ -858,6 +858,442 @@
     <w:p/>
     <w:p/>
     <w:p/>
+    <w:p/>
+    <w:p/>
+    <w:p/>
+    <w:p>
+      <w:r>
+        <w:lastRenderedPageBreak/>
+        <w:t>Research Methodology</w:t>
+      </w:r>
+    </w:p>
+    <w:p/>
+    <w:tbl>
+      <w:tblPr>
+        <w:tblStyle w:val="TableGrid"/>
+        <w:tblW w:w="10320" w:type="dxa"/>
+        <w:tblLook w:val="04A0" w:firstRow="1" w:lastRow="0" w:firstColumn="1" w:lastColumn="0" w:noHBand="0" w:noVBand="1"/>
+      </w:tblPr>
+      <w:tblGrid>
+        <w:gridCol w:w="2109"/>
+        <w:gridCol w:w="2061"/>
+        <w:gridCol w:w="2050"/>
+        <w:gridCol w:w="2050"/>
+        <w:gridCol w:w="2050"/>
+      </w:tblGrid>
+      <w:tr>
+        <w:trPr>
+          <w:trHeight w:val="1458"/>
+        </w:trPr>
+        <w:tc>
+          <w:tcPr>
+            <w:tcW w:w="2064" w:type="dxa"/>
+          </w:tcPr>
+          <w:p>
+            <w:r>
+              <w:t>Research Philosophy</w:t>
+            </w:r>
+          </w:p>
+          <w:p/>
+          <w:p>
+            <w:r>
+              <w:t>To decided you need to take three things into consideration</w:t>
+            </w:r>
+          </w:p>
+          <w:p/>
+          <w:p>
+            <w:pPr>
+              <w:pStyle w:val="ListParagraph"/>
+              <w:numPr>
+                <w:ilvl w:val="0"/>
+                <w:numId w:val="5"/>
+              </w:numPr>
+            </w:pPr>
+            <w:r>
+              <w:t>Dataset</w:t>
+            </w:r>
+          </w:p>
+          <w:p>
+            <w:pPr>
+              <w:pStyle w:val="ListParagraph"/>
+              <w:numPr>
+                <w:ilvl w:val="0"/>
+                <w:numId w:val="5"/>
+              </w:numPr>
+            </w:pPr>
+            <w:r>
+              <w:t>Requirement engineering</w:t>
+            </w:r>
+          </w:p>
+          <w:p>
+            <w:r>
+              <w:t>1.Inteviews</w:t>
+            </w:r>
+          </w:p>
+          <w:p>
+            <w:r>
+              <w:t>2.Questionnarire</w:t>
+            </w:r>
+          </w:p>
+          <w:p>
+            <w:r>
+              <w:t>3.Qualitative evolution</w:t>
+            </w:r>
+          </w:p>
+          <w:p/>
+          <w:p/>
+        </w:tc>
+        <w:tc>
+          <w:tcPr>
+            <w:tcW w:w="2064" w:type="dxa"/>
+          </w:tcPr>
+          <w:p>
+            <w:r>
+              <w:t>4.Positivism</w:t>
+            </w:r>
+          </w:p>
+          <w:p>
+            <w:r>
+              <w:t>5.Interpretvism</w:t>
+            </w:r>
+          </w:p>
+          <w:p>
+            <w:r>
+              <w:t>5.Pragrmatism</w:t>
+            </w:r>
+          </w:p>
+          <w:p/>
+        </w:tc>
+        <w:tc>
+          <w:tcPr>
+            <w:tcW w:w="2064" w:type="dxa"/>
+          </w:tcPr>
+          <w:p/>
+        </w:tc>
+        <w:tc>
+          <w:tcPr>
+            <w:tcW w:w="2064" w:type="dxa"/>
+          </w:tcPr>
+          <w:p/>
+        </w:tc>
+        <w:tc>
+          <w:tcPr>
+            <w:tcW w:w="2064" w:type="dxa"/>
+          </w:tcPr>
+          <w:p/>
+        </w:tc>
+      </w:tr>
+      <w:tr>
+        <w:trPr>
+          <w:trHeight w:val="1377"/>
+        </w:trPr>
+        <w:tc>
+          <w:tcPr>
+            <w:tcW w:w="2064" w:type="dxa"/>
+          </w:tcPr>
+          <w:p>
+            <w:r>
+              <w:t>Research approach</w:t>
+            </w:r>
+          </w:p>
+          <w:p/>
+          <w:p>
+            <w:r>
+              <w:t>1.Deductive</w:t>
+            </w:r>
+          </w:p>
+          <w:p>
+            <w:r>
+              <w:t>2.Inductive</w:t>
+            </w:r>
+          </w:p>
+        </w:tc>
+        <w:tc>
+          <w:tcPr>
+            <w:tcW w:w="2064" w:type="dxa"/>
+          </w:tcPr>
+          <w:p/>
+        </w:tc>
+        <w:tc>
+          <w:tcPr>
+            <w:tcW w:w="2064" w:type="dxa"/>
+          </w:tcPr>
+          <w:p/>
+        </w:tc>
+        <w:tc>
+          <w:tcPr>
+            <w:tcW w:w="2064" w:type="dxa"/>
+          </w:tcPr>
+          <w:p/>
+        </w:tc>
+        <w:tc>
+          <w:tcPr>
+            <w:tcW w:w="2064" w:type="dxa"/>
+          </w:tcPr>
+          <w:p/>
+        </w:tc>
+      </w:tr>
+      <w:tr>
+        <w:trPr>
+          <w:trHeight w:val="1458"/>
+        </w:trPr>
+        <w:tc>
+          <w:tcPr>
+            <w:tcW w:w="2064" w:type="dxa"/>
+          </w:tcPr>
+          <w:p>
+            <w:r>
+              <w:t>Research Strategy</w:t>
+            </w:r>
+          </w:p>
+          <w:p/>
+          <w:p>
+            <w:pPr>
+              <w:pStyle w:val="ListParagraph"/>
+              <w:numPr>
+                <w:ilvl w:val="0"/>
+                <w:numId w:val="6"/>
+              </w:numPr>
+            </w:pPr>
+            <w:r>
+              <w:t>Experiment</w:t>
+            </w:r>
+          </w:p>
+          <w:p>
+            <w:pPr>
+              <w:pStyle w:val="ListParagraph"/>
+              <w:numPr>
+                <w:ilvl w:val="0"/>
+                <w:numId w:val="6"/>
+              </w:numPr>
+            </w:pPr>
+            <w:r>
+              <w:t>Survey</w:t>
+            </w:r>
+          </w:p>
+          <w:p>
+            <w:pPr>
+              <w:pStyle w:val="ListParagraph"/>
+              <w:numPr>
+                <w:ilvl w:val="0"/>
+                <w:numId w:val="6"/>
+              </w:numPr>
+            </w:pPr>
+            <w:r>
+              <w:t>Document analysis</w:t>
+            </w:r>
+          </w:p>
+          <w:p>
+            <w:pPr>
+              <w:pStyle w:val="ListParagraph"/>
+            </w:pPr>
+          </w:p>
+        </w:tc>
+        <w:tc>
+          <w:tcPr>
+            <w:tcW w:w="2064" w:type="dxa"/>
+          </w:tcPr>
+          <w:p/>
+        </w:tc>
+        <w:tc>
+          <w:tcPr>
+            <w:tcW w:w="2064" w:type="dxa"/>
+          </w:tcPr>
+          <w:p/>
+        </w:tc>
+        <w:tc>
+          <w:tcPr>
+            <w:tcW w:w="2064" w:type="dxa"/>
+          </w:tcPr>
+          <w:p/>
+        </w:tc>
+        <w:tc>
+          <w:tcPr>
+            <w:tcW w:w="2064" w:type="dxa"/>
+          </w:tcPr>
+          <w:p/>
+        </w:tc>
+      </w:tr>
+      <w:tr>
+        <w:trPr>
+          <w:trHeight w:val="1377"/>
+        </w:trPr>
+        <w:tc>
+          <w:tcPr>
+            <w:tcW w:w="2064" w:type="dxa"/>
+          </w:tcPr>
+          <w:p>
+            <w:r>
+              <w:t>Research Choice</w:t>
+            </w:r>
+          </w:p>
+          <w:p>
+            <w:pPr>
+              <w:pStyle w:val="ListParagraph"/>
+              <w:numPr>
+                <w:ilvl w:val="0"/>
+                <w:numId w:val="7"/>
+              </w:numPr>
+            </w:pPr>
+            <w:r>
+              <w:t>Mono method</w:t>
+            </w:r>
+          </w:p>
+          <w:p>
+            <w:pPr>
+              <w:pStyle w:val="ListParagraph"/>
+              <w:numPr>
+                <w:ilvl w:val="0"/>
+                <w:numId w:val="7"/>
+              </w:numPr>
+            </w:pPr>
+            <w:r>
+              <w:t>Multi method</w:t>
+            </w:r>
+          </w:p>
+          <w:p>
+            <w:pPr>
+              <w:pStyle w:val="ListParagraph"/>
+              <w:numPr>
+                <w:ilvl w:val="0"/>
+                <w:numId w:val="7"/>
+              </w:numPr>
+            </w:pPr>
+            <w:r>
+              <w:t>Mixed method</w:t>
+            </w:r>
+          </w:p>
+        </w:tc>
+        <w:tc>
+          <w:tcPr>
+            <w:tcW w:w="2064" w:type="dxa"/>
+          </w:tcPr>
+          <w:p/>
+        </w:tc>
+        <w:tc>
+          <w:tcPr>
+            <w:tcW w:w="2064" w:type="dxa"/>
+          </w:tcPr>
+          <w:p/>
+        </w:tc>
+        <w:tc>
+          <w:tcPr>
+            <w:tcW w:w="2064" w:type="dxa"/>
+          </w:tcPr>
+          <w:p/>
+        </w:tc>
+        <w:tc>
+          <w:tcPr>
+            <w:tcW w:w="2064" w:type="dxa"/>
+          </w:tcPr>
+          <w:p/>
+        </w:tc>
+      </w:tr>
+      <w:tr>
+        <w:trPr>
+          <w:trHeight w:val="1458"/>
+        </w:trPr>
+        <w:tc>
+          <w:tcPr>
+            <w:tcW w:w="2064" w:type="dxa"/>
+          </w:tcPr>
+          <w:p>
+            <w:r>
+              <w:t>Time horizon</w:t>
+            </w:r>
+          </w:p>
+          <w:p>
+            <w:pPr>
+              <w:pStyle w:val="ListParagraph"/>
+              <w:numPr>
+                <w:ilvl w:val="0"/>
+                <w:numId w:val="8"/>
+              </w:numPr>
+            </w:pPr>
+            <w:proofErr w:type="spellStart"/>
+            <w:r>
+              <w:t>Longudinal</w:t>
+            </w:r>
+            <w:proofErr w:type="spellEnd"/>
+          </w:p>
+          <w:p>
+            <w:pPr>
+              <w:pStyle w:val="ListParagraph"/>
+              <w:numPr>
+                <w:ilvl w:val="0"/>
+                <w:numId w:val="8"/>
+              </w:numPr>
+            </w:pPr>
+            <w:r>
+              <w:t>Cross sectional</w:t>
+            </w:r>
+          </w:p>
+        </w:tc>
+        <w:tc>
+          <w:tcPr>
+            <w:tcW w:w="2064" w:type="dxa"/>
+          </w:tcPr>
+          <w:p/>
+        </w:tc>
+        <w:tc>
+          <w:tcPr>
+            <w:tcW w:w="2064" w:type="dxa"/>
+          </w:tcPr>
+          <w:p/>
+        </w:tc>
+        <w:tc>
+          <w:tcPr>
+            <w:tcW w:w="2064" w:type="dxa"/>
+          </w:tcPr>
+          <w:p/>
+        </w:tc>
+        <w:tc>
+          <w:tcPr>
+            <w:tcW w:w="2064" w:type="dxa"/>
+          </w:tcPr>
+          <w:p/>
+        </w:tc>
+      </w:tr>
+      <w:tr>
+        <w:trPr>
+          <w:trHeight w:val="1377"/>
+        </w:trPr>
+        <w:tc>
+          <w:tcPr>
+            <w:tcW w:w="2064" w:type="dxa"/>
+          </w:tcPr>
+          <w:p/>
+        </w:tc>
+        <w:tc>
+          <w:tcPr>
+            <w:tcW w:w="2064" w:type="dxa"/>
+          </w:tcPr>
+          <w:p/>
+        </w:tc>
+        <w:tc>
+          <w:tcPr>
+            <w:tcW w:w="2064" w:type="dxa"/>
+          </w:tcPr>
+          <w:p/>
+        </w:tc>
+        <w:tc>
+          <w:tcPr>
+            <w:tcW w:w="2064" w:type="dxa"/>
+          </w:tcPr>
+          <w:p/>
+        </w:tc>
+        <w:tc>
+          <w:tcPr>
+            <w:tcW w:w="2064" w:type="dxa"/>
+          </w:tcPr>
+          <w:p/>
+        </w:tc>
+      </w:tr>
+    </w:tbl>
+    <w:p/>
+    <w:p/>
+    <w:p/>
+    <w:p/>
     <w:sectPr>
       <w:pgSz w:w="12240" w:h="15840"/>
       <w:pgMar w:top="1440" w:right="1440" w:bottom="1440" w:left="1440" w:header="720" w:footer="720" w:gutter="0"/>
@@ -871,6 +1307,184 @@
 <file path=word/numbering.xml><?xml version="1.0" encoding="utf-8"?>
 <w:numbering xmlns:wpc="http://schemas.microsoft.com/office/word/2010/wordprocessingCanvas" xmlns:cx="http://schemas.microsoft.com/office/drawing/2014/chartex" xmlns:cx1="http://schemas.microsoft.com/office/drawing/2015/9/8/chartex" xmlns:cx2="http://schemas.microsoft.com/office/drawing/2015/10/21/chartex" xmlns:cx3="http://schemas.microsoft.com/office/drawing/2016/5/9/chartex" xmlns:cx4="http://schemas.microsoft.com/office/drawing/2016/5/10/chartex" xmlns:cx5="http://schemas.microsoft.com/office/drawing/2016/5/11/chartex" xmlns:cx6="http://schemas.microsoft.com/office/drawing/2016/5/12/chartex" xmlns:cx7="http://schemas.microsoft.com/office/drawing/2016/5/13/chartex" xmlns:cx8="http://schemas.microsoft.com/office/drawing/2016/5/14/chartex" xmlns:mc="http://schemas.openxmlformats.org/markup-compatibility/2006" xmlns:aink="http://schemas.microsoft.com/office/drawing/2016/ink" xmlns:am3d="http://schemas.microsoft.com/office/drawing/2017/model3d" xmlns:o="urn:schemas-microsoft-com:office:office" xmlns:oel="http://schemas.microsoft.com/office/2019/extlst" xmlns:r="http://schemas.openxmlformats.org/officeDocument/2006/relationships" xmlns:m="http://schemas.openxmlformats.org/officeDocument/2006/math" xmlns:v="urn:schemas-microsoft-com:vml" xmlns:wp14="http://schemas.microsoft.com/office/word/2010/wordprocessingDrawing" xmlns:wp="http://schemas.openxmlformats.org/drawingml/2006/wordprocessingDrawing" xmlns:w10="urn:schemas-microsoft-com:office:word" xmlns:w="http://schemas.openxmlformats.org/wordprocessingml/2006/main" xmlns:w14="http://schemas.microsoft.com/office/word/2010/wordml" xmlns:w15="http://schemas.microsoft.com/office/word/2012/wordml" xmlns:w16cex="http://schemas.microsoft.com/office/word/2018/wordml/cex" xmlns:w16cid="http://schemas.microsoft.com/office/word/2016/wordml/cid" xmlns:w16="http://schemas.microsoft.com/office/word/2018/wordml" xmlns:w16sdtdh="http://schemas.microsoft.com/office/word/2020/wordml/sdtdatahash" xmlns:w16se="http://schemas.microsoft.com/office/word/2015/wordml/symex" xmlns:wpg="http://schemas.microsoft.com/office/word/2010/wordprocessingGroup" xmlns:wpi="http://schemas.microsoft.com/office/word/2010/wordprocessingInk" xmlns:wne="http://schemas.microsoft.com/office/word/2006/wordml" xmlns:wps="http://schemas.microsoft.com/office/word/2010/wordprocessingShape" mc:Ignorable="w14 w15 w16se w16cid w16 w16cex w16sdtdh wp14">
   <w:abstractNum w:abstractNumId="0" w15:restartNumberingAfterBreak="0">
+    <w:nsid w:val="186E73B9"/>
+    <w:multiLevelType w:val="hybridMultilevel"/>
+    <w:tmpl w:val="515EFEEC"/>
+    <w:lvl w:ilvl="0" w:tplc="0409000F">
+      <w:start w:val="1"/>
+      <w:numFmt w:val="decimal"/>
+      <w:lvlText w:val="%1."/>
+      <w:lvlJc w:val="left"/>
+      <w:pPr>
+        <w:ind w:left="720" w:hanging="360"/>
+      </w:pPr>
+      <w:rPr>
+        <w:rFonts w:hint="default"/>
+      </w:rPr>
+    </w:lvl>
+    <w:lvl w:ilvl="1" w:tplc="04090019" w:tentative="1">
+      <w:start w:val="1"/>
+      <w:numFmt w:val="lowerLetter"/>
+      <w:lvlText w:val="%2."/>
+      <w:lvlJc w:val="left"/>
+      <w:pPr>
+        <w:ind w:left="1440" w:hanging="360"/>
+      </w:pPr>
+    </w:lvl>
+    <w:lvl w:ilvl="2" w:tplc="0409001B" w:tentative="1">
+      <w:start w:val="1"/>
+      <w:numFmt w:val="lowerRoman"/>
+      <w:lvlText w:val="%3."/>
+      <w:lvlJc w:val="right"/>
+      <w:pPr>
+        <w:ind w:left="2160" w:hanging="180"/>
+      </w:pPr>
+    </w:lvl>
+    <w:lvl w:ilvl="3" w:tplc="0409000F" w:tentative="1">
+      <w:start w:val="1"/>
+      <w:numFmt w:val="decimal"/>
+      <w:lvlText w:val="%4."/>
+      <w:lvlJc w:val="left"/>
+      <w:pPr>
+        <w:ind w:left="2880" w:hanging="360"/>
+      </w:pPr>
+    </w:lvl>
+    <w:lvl w:ilvl="4" w:tplc="04090019" w:tentative="1">
+      <w:start w:val="1"/>
+      <w:numFmt w:val="lowerLetter"/>
+      <w:lvlText w:val="%5."/>
+      <w:lvlJc w:val="left"/>
+      <w:pPr>
+        <w:ind w:left="3600" w:hanging="360"/>
+      </w:pPr>
+    </w:lvl>
+    <w:lvl w:ilvl="5" w:tplc="0409001B" w:tentative="1">
+      <w:start w:val="1"/>
+      <w:numFmt w:val="lowerRoman"/>
+      <w:lvlText w:val="%6."/>
+      <w:lvlJc w:val="right"/>
+      <w:pPr>
+        <w:ind w:left="4320" w:hanging="180"/>
+      </w:pPr>
+    </w:lvl>
+    <w:lvl w:ilvl="6" w:tplc="0409000F" w:tentative="1">
+      <w:start w:val="1"/>
+      <w:numFmt w:val="decimal"/>
+      <w:lvlText w:val="%7."/>
+      <w:lvlJc w:val="left"/>
+      <w:pPr>
+        <w:ind w:left="5040" w:hanging="360"/>
+      </w:pPr>
+    </w:lvl>
+    <w:lvl w:ilvl="7" w:tplc="04090019" w:tentative="1">
+      <w:start w:val="1"/>
+      <w:numFmt w:val="lowerLetter"/>
+      <w:lvlText w:val="%8."/>
+      <w:lvlJc w:val="left"/>
+      <w:pPr>
+        <w:ind w:left="5760" w:hanging="360"/>
+      </w:pPr>
+    </w:lvl>
+    <w:lvl w:ilvl="8" w:tplc="0409001B" w:tentative="1">
+      <w:start w:val="1"/>
+      <w:numFmt w:val="lowerRoman"/>
+      <w:lvlText w:val="%9."/>
+      <w:lvlJc w:val="right"/>
+      <w:pPr>
+        <w:ind w:left="6480" w:hanging="180"/>
+      </w:pPr>
+    </w:lvl>
+  </w:abstractNum>
+  <w:abstractNum w:abstractNumId="1" w15:restartNumberingAfterBreak="0">
+    <w:nsid w:val="18AA6ECB"/>
+    <w:multiLevelType w:val="hybridMultilevel"/>
+    <w:tmpl w:val="01542D38"/>
+    <w:lvl w:ilvl="0" w:tplc="0409000F">
+      <w:start w:val="1"/>
+      <w:numFmt w:val="decimal"/>
+      <w:lvlText w:val="%1."/>
+      <w:lvlJc w:val="left"/>
+      <w:pPr>
+        <w:ind w:left="720" w:hanging="360"/>
+      </w:pPr>
+      <w:rPr>
+        <w:rFonts w:hint="default"/>
+      </w:rPr>
+    </w:lvl>
+    <w:lvl w:ilvl="1" w:tplc="04090019" w:tentative="1">
+      <w:start w:val="1"/>
+      <w:numFmt w:val="lowerLetter"/>
+      <w:lvlText w:val="%2."/>
+      <w:lvlJc w:val="left"/>
+      <w:pPr>
+        <w:ind w:left="1440" w:hanging="360"/>
+      </w:pPr>
+    </w:lvl>
+    <w:lvl w:ilvl="2" w:tplc="0409001B" w:tentative="1">
+      <w:start w:val="1"/>
+      <w:numFmt w:val="lowerRoman"/>
+      <w:lvlText w:val="%3."/>
+      <w:lvlJc w:val="right"/>
+      <w:pPr>
+        <w:ind w:left="2160" w:hanging="180"/>
+      </w:pPr>
+    </w:lvl>
+    <w:lvl w:ilvl="3" w:tplc="0409000F" w:tentative="1">
+      <w:start w:val="1"/>
+      <w:numFmt w:val="decimal"/>
+      <w:lvlText w:val="%4."/>
+      <w:lvlJc w:val="left"/>
+      <w:pPr>
+        <w:ind w:left="2880" w:hanging="360"/>
+      </w:pPr>
+    </w:lvl>
+    <w:lvl w:ilvl="4" w:tplc="04090019" w:tentative="1">
+      <w:start w:val="1"/>
+      <w:numFmt w:val="lowerLetter"/>
+      <w:lvlText w:val="%5."/>
+      <w:lvlJc w:val="left"/>
+      <w:pPr>
+        <w:ind w:left="3600" w:hanging="360"/>
+      </w:pPr>
+    </w:lvl>
+    <w:lvl w:ilvl="5" w:tplc="0409001B" w:tentative="1">
+      <w:start w:val="1"/>
+      <w:numFmt w:val="lowerRoman"/>
+      <w:lvlText w:val="%6."/>
+      <w:lvlJc w:val="right"/>
+      <w:pPr>
+        <w:ind w:left="4320" w:hanging="180"/>
+      </w:pPr>
+    </w:lvl>
+    <w:lvl w:ilvl="6" w:tplc="0409000F" w:tentative="1">
+      <w:start w:val="1"/>
+      <w:numFmt w:val="decimal"/>
+      <w:lvlText w:val="%7."/>
+      <w:lvlJc w:val="left"/>
+      <w:pPr>
+        <w:ind w:left="5040" w:hanging="360"/>
+      </w:pPr>
+    </w:lvl>
+    <w:lvl w:ilvl="7" w:tplc="04090019" w:tentative="1">
+      <w:start w:val="1"/>
+      <w:numFmt w:val="lowerLetter"/>
+      <w:lvlText w:val="%8."/>
+      <w:lvlJc w:val="left"/>
+      <w:pPr>
+        <w:ind w:left="5760" w:hanging="360"/>
+      </w:pPr>
+    </w:lvl>
+    <w:lvl w:ilvl="8" w:tplc="0409001B" w:tentative="1">
+      <w:start w:val="1"/>
+      <w:numFmt w:val="lowerRoman"/>
+      <w:lvlText w:val="%9."/>
+      <w:lvlJc w:val="right"/>
+      <w:pPr>
+        <w:ind w:left="6480" w:hanging="180"/>
+      </w:pPr>
+    </w:lvl>
+  </w:abstractNum>
+  <w:abstractNum w:abstractNumId="2" w15:restartNumberingAfterBreak="0">
     <w:nsid w:val="1E084BDE"/>
     <w:multiLevelType w:val="hybridMultilevel"/>
     <w:tmpl w:val="7B48F48E"/>
@@ -956,7 +1570,7 @@
       </w:pPr>
     </w:lvl>
   </w:abstractNum>
-  <w:abstractNum w:abstractNumId="1" w15:restartNumberingAfterBreak="0">
+  <w:abstractNum w:abstractNumId="3" w15:restartNumberingAfterBreak="0">
     <w:nsid w:val="4D6F5EFA"/>
     <w:multiLevelType w:val="hybridMultilevel"/>
     <w:tmpl w:val="44026DE4"/>
@@ -1045,7 +1659,7 @@
       </w:pPr>
     </w:lvl>
   </w:abstractNum>
-  <w:abstractNum w:abstractNumId="2" w15:restartNumberingAfterBreak="0">
+  <w:abstractNum w:abstractNumId="4" w15:restartNumberingAfterBreak="0">
     <w:nsid w:val="57076B31"/>
     <w:multiLevelType w:val="hybridMultilevel"/>
     <w:tmpl w:val="C7C4612C"/>
@@ -1134,7 +1748,96 @@
       </w:pPr>
     </w:lvl>
   </w:abstractNum>
-  <w:abstractNum w:abstractNumId="3" w15:restartNumberingAfterBreak="0">
+  <w:abstractNum w:abstractNumId="5" w15:restartNumberingAfterBreak="0">
+    <w:nsid w:val="5B482FFC"/>
+    <w:multiLevelType w:val="hybridMultilevel"/>
+    <w:tmpl w:val="203025C0"/>
+    <w:lvl w:ilvl="0" w:tplc="0409000F">
+      <w:start w:val="1"/>
+      <w:numFmt w:val="decimal"/>
+      <w:lvlText w:val="%1."/>
+      <w:lvlJc w:val="left"/>
+      <w:pPr>
+        <w:ind w:left="720" w:hanging="360"/>
+      </w:pPr>
+      <w:rPr>
+        <w:rFonts w:hint="default"/>
+      </w:rPr>
+    </w:lvl>
+    <w:lvl w:ilvl="1" w:tplc="04090019" w:tentative="1">
+      <w:start w:val="1"/>
+      <w:numFmt w:val="lowerLetter"/>
+      <w:lvlText w:val="%2."/>
+      <w:lvlJc w:val="left"/>
+      <w:pPr>
+        <w:ind w:left="1440" w:hanging="360"/>
+      </w:pPr>
+    </w:lvl>
+    <w:lvl w:ilvl="2" w:tplc="0409001B" w:tentative="1">
+      <w:start w:val="1"/>
+      <w:numFmt w:val="lowerRoman"/>
+      <w:lvlText w:val="%3."/>
+      <w:lvlJc w:val="right"/>
+      <w:pPr>
+        <w:ind w:left="2160" w:hanging="180"/>
+      </w:pPr>
+    </w:lvl>
+    <w:lvl w:ilvl="3" w:tplc="0409000F" w:tentative="1">
+      <w:start w:val="1"/>
+      <w:numFmt w:val="decimal"/>
+      <w:lvlText w:val="%4."/>
+      <w:lvlJc w:val="left"/>
+      <w:pPr>
+        <w:ind w:left="2880" w:hanging="360"/>
+      </w:pPr>
+    </w:lvl>
+    <w:lvl w:ilvl="4" w:tplc="04090019" w:tentative="1">
+      <w:start w:val="1"/>
+      <w:numFmt w:val="lowerLetter"/>
+      <w:lvlText w:val="%5."/>
+      <w:lvlJc w:val="left"/>
+      <w:pPr>
+        <w:ind w:left="3600" w:hanging="360"/>
+      </w:pPr>
+    </w:lvl>
+    <w:lvl w:ilvl="5" w:tplc="0409001B" w:tentative="1">
+      <w:start w:val="1"/>
+      <w:numFmt w:val="lowerRoman"/>
+      <w:lvlText w:val="%6."/>
+      <w:lvlJc w:val="right"/>
+      <w:pPr>
+        <w:ind w:left="4320" w:hanging="180"/>
+      </w:pPr>
+    </w:lvl>
+    <w:lvl w:ilvl="6" w:tplc="0409000F" w:tentative="1">
+      <w:start w:val="1"/>
+      <w:numFmt w:val="decimal"/>
+      <w:lvlText w:val="%7."/>
+      <w:lvlJc w:val="left"/>
+      <w:pPr>
+        <w:ind w:left="5040" w:hanging="360"/>
+      </w:pPr>
+    </w:lvl>
+    <w:lvl w:ilvl="7" w:tplc="04090019" w:tentative="1">
+      <w:start w:val="1"/>
+      <w:numFmt w:val="lowerLetter"/>
+      <w:lvlText w:val="%8."/>
+      <w:lvlJc w:val="left"/>
+      <w:pPr>
+        <w:ind w:left="5760" w:hanging="360"/>
+      </w:pPr>
+    </w:lvl>
+    <w:lvl w:ilvl="8" w:tplc="0409001B" w:tentative="1">
+      <w:start w:val="1"/>
+      <w:numFmt w:val="lowerRoman"/>
+      <w:lvlText w:val="%9."/>
+      <w:lvlJc w:val="right"/>
+      <w:pPr>
+        <w:ind w:left="6480" w:hanging="180"/>
+      </w:pPr>
+    </w:lvl>
+  </w:abstractNum>
+  <w:abstractNum w:abstractNumId="6" w15:restartNumberingAfterBreak="0">
     <w:nsid w:val="637C5D1C"/>
     <w:multiLevelType w:val="hybridMultilevel"/>
     <w:tmpl w:val="1A6E60B0"/>
@@ -1223,16 +1926,117 @@
       </w:pPr>
     </w:lvl>
   </w:abstractNum>
+  <w:abstractNum w:abstractNumId="7" w15:restartNumberingAfterBreak="0">
+    <w:nsid w:val="7D54630D"/>
+    <w:multiLevelType w:val="hybridMultilevel"/>
+    <w:tmpl w:val="1D8A99B2"/>
+    <w:lvl w:ilvl="0" w:tplc="0409000F">
+      <w:start w:val="1"/>
+      <w:numFmt w:val="decimal"/>
+      <w:lvlText w:val="%1."/>
+      <w:lvlJc w:val="left"/>
+      <w:pPr>
+        <w:ind w:left="720" w:hanging="360"/>
+      </w:pPr>
+      <w:rPr>
+        <w:rFonts w:hint="default"/>
+      </w:rPr>
+    </w:lvl>
+    <w:lvl w:ilvl="1" w:tplc="04090019" w:tentative="1">
+      <w:start w:val="1"/>
+      <w:numFmt w:val="lowerLetter"/>
+      <w:lvlText w:val="%2."/>
+      <w:lvlJc w:val="left"/>
+      <w:pPr>
+        <w:ind w:left="1440" w:hanging="360"/>
+      </w:pPr>
+    </w:lvl>
+    <w:lvl w:ilvl="2" w:tplc="0409001B" w:tentative="1">
+      <w:start w:val="1"/>
+      <w:numFmt w:val="lowerRoman"/>
+      <w:lvlText w:val="%3."/>
+      <w:lvlJc w:val="right"/>
+      <w:pPr>
+        <w:ind w:left="2160" w:hanging="180"/>
+      </w:pPr>
+    </w:lvl>
+    <w:lvl w:ilvl="3" w:tplc="0409000F" w:tentative="1">
+      <w:start w:val="1"/>
+      <w:numFmt w:val="decimal"/>
+      <w:lvlText w:val="%4."/>
+      <w:lvlJc w:val="left"/>
+      <w:pPr>
+        <w:ind w:left="2880" w:hanging="360"/>
+      </w:pPr>
+    </w:lvl>
+    <w:lvl w:ilvl="4" w:tplc="04090019" w:tentative="1">
+      <w:start w:val="1"/>
+      <w:numFmt w:val="lowerLetter"/>
+      <w:lvlText w:val="%5."/>
+      <w:lvlJc w:val="left"/>
+      <w:pPr>
+        <w:ind w:left="3600" w:hanging="360"/>
+      </w:pPr>
+    </w:lvl>
+    <w:lvl w:ilvl="5" w:tplc="0409001B" w:tentative="1">
+      <w:start w:val="1"/>
+      <w:numFmt w:val="lowerRoman"/>
+      <w:lvlText w:val="%6."/>
+      <w:lvlJc w:val="right"/>
+      <w:pPr>
+        <w:ind w:left="4320" w:hanging="180"/>
+      </w:pPr>
+    </w:lvl>
+    <w:lvl w:ilvl="6" w:tplc="0409000F" w:tentative="1">
+      <w:start w:val="1"/>
+      <w:numFmt w:val="decimal"/>
+      <w:lvlText w:val="%7."/>
+      <w:lvlJc w:val="left"/>
+      <w:pPr>
+        <w:ind w:left="5040" w:hanging="360"/>
+      </w:pPr>
+    </w:lvl>
+    <w:lvl w:ilvl="7" w:tplc="04090019" w:tentative="1">
+      <w:start w:val="1"/>
+      <w:numFmt w:val="lowerLetter"/>
+      <w:lvlText w:val="%8."/>
+      <w:lvlJc w:val="left"/>
+      <w:pPr>
+        <w:ind w:left="5760" w:hanging="360"/>
+      </w:pPr>
+    </w:lvl>
+    <w:lvl w:ilvl="8" w:tplc="0409001B" w:tentative="1">
+      <w:start w:val="1"/>
+      <w:numFmt w:val="lowerRoman"/>
+      <w:lvlText w:val="%9."/>
+      <w:lvlJc w:val="right"/>
+      <w:pPr>
+        <w:ind w:left="6480" w:hanging="180"/>
+      </w:pPr>
+    </w:lvl>
+  </w:abstractNum>
   <w:num w:numId="1" w16cid:durableId="1345740695">
+    <w:abstractNumId w:val="4"/>
+  </w:num>
+  <w:num w:numId="2" w16cid:durableId="1851790610">
+    <w:abstractNumId w:val="6"/>
+  </w:num>
+  <w:num w:numId="3" w16cid:durableId="748774437">
     <w:abstractNumId w:val="2"/>
   </w:num>
-  <w:num w:numId="2" w16cid:durableId="1851790610">
+  <w:num w:numId="4" w16cid:durableId="1678117428">
     <w:abstractNumId w:val="3"/>
   </w:num>
-  <w:num w:numId="3" w16cid:durableId="748774437">
+  <w:num w:numId="5" w16cid:durableId="1255557802">
+    <w:abstractNumId w:val="7"/>
+  </w:num>
+  <w:num w:numId="6" w16cid:durableId="1649508151">
     <w:abstractNumId w:val="0"/>
   </w:num>
-  <w:num w:numId="4" w16cid:durableId="1678117428">
+  <w:num w:numId="7" w16cid:durableId="213464848">
+    <w:abstractNumId w:val="5"/>
+  </w:num>
+  <w:num w:numId="8" w16cid:durableId="574358761">
     <w:abstractNumId w:val="1"/>
   </w:num>
 </w:numbering>

</xml_diff>